<commit_message>
Insctruction JDK + Tomcat
</commit_message>
<xml_diff>
--- a/doc/Read me.docx
+++ b/doc/Read me.docx
@@ -4,6 +4,10 @@
   <w:body>
     <w:sdt>
       <w:sdtPr>
+        <w:rPr>
+          <w:rFonts w:eastAsiaTheme="minorHAnsi"/>
+          <w:lang w:eastAsia="en-US"/>
+        </w:rPr>
         <w:id w:val="568158770"/>
         <w:docPartObj>
           <w:docPartGallery w:val="Cover Pages"/>
@@ -12,9 +16,7 @@
       </w:sdtPr>
       <w:sdtEndPr>
         <w:rPr>
-          <w:rFonts w:eastAsiaTheme="minorHAnsi"/>
           <w:b/>
-          <w:lang w:eastAsia="en-US"/>
         </w:rPr>
       </w:sdtEndPr>
       <w:sdtContent>
@@ -155,6 +157,7 @@
                                       <w:calendar w:val="gregorian"/>
                                     </w:date>
                                   </w:sdtPr>
+                                  <w:sdtEndPr/>
                                   <w:sdtContent>
                                     <w:p>
                                       <w:pPr>
@@ -3691,6 +3694,7 @@
                                     <w:dataBinding w:prefixMappings="xmlns:ns0='http://purl.org/dc/elements/1.1/' xmlns:ns1='http://schemas.openxmlformats.org/package/2006/metadata/core-properties' " w:xpath="/ns1:coreProperties[1]/ns0:creator[1]" w:storeItemID="{6C3C8BC8-F283-45AE-878A-BAB7291924A1}"/>
                                     <w:text/>
                                   </w:sdtPr>
+                                  <w:sdtEndPr/>
                                   <w:sdtContent>
                                     <w:r>
                                       <w:rPr>
@@ -3744,6 +3748,7 @@
                                     <w:dataBinding w:prefixMappings="xmlns:ns0='http://schemas.openxmlformats.org/officeDocument/2006/extended-properties' " w:xpath="/ns0:Properties[1]/ns0:Company[1]" w:storeItemID="{6668398D-A668-4E3E-A5EB-62B293D839F1}"/>
                                     <w:text/>
                                   </w:sdtPr>
+                                  <w:sdtEndPr/>
                                   <w:sdtContent>
                                     <w:r>
                                       <w:rPr>
@@ -3977,6 +3982,7 @@
                                     <w:dataBinding w:prefixMappings="xmlns:ns0='http://purl.org/dc/elements/1.1/' xmlns:ns1='http://schemas.openxmlformats.org/package/2006/metadata/core-properties' " w:xpath="/ns1:coreProperties[1]/ns0:title[1]" w:storeItemID="{6C3C8BC8-F283-45AE-878A-BAB7291924A1}"/>
                                     <w:text/>
                                   </w:sdtPr>
+                                  <w:sdtEndPr/>
                                   <w:sdtContent>
                                     <w:r>
                                       <w:rPr>
@@ -4012,6 +4018,7 @@
                                     <w:dataBinding w:prefixMappings="xmlns:ns0='http://purl.org/dc/elements/1.1/' xmlns:ns1='http://schemas.openxmlformats.org/package/2006/metadata/core-properties' " w:xpath="/ns1:coreProperties[1]/ns0:subject[1]" w:storeItemID="{6C3C8BC8-F283-45AE-878A-BAB7291924A1}"/>
                                     <w:text/>
                                   </w:sdtPr>
+                                  <w:sdtEndPr/>
                                   <w:sdtContent>
                                     <w:r>
                                       <w:rPr>
@@ -4145,6 +4152,13 @@
     </w:sdt>
     <w:sdt>
       <w:sdtPr>
+        <w:rPr>
+          <w:rFonts w:asciiTheme="minorHAnsi" w:eastAsiaTheme="minorHAnsi" w:hAnsiTheme="minorHAnsi" w:cstheme="minorBidi"/>
+          <w:color w:val="auto"/>
+          <w:sz w:val="22"/>
+          <w:szCs w:val="22"/>
+          <w:lang w:eastAsia="en-US"/>
+        </w:rPr>
         <w:id w:val="729043022"/>
         <w:docPartObj>
           <w:docPartGallery w:val="Table of Contents"/>
@@ -4153,13 +4167,8 @@
       </w:sdtPr>
       <w:sdtEndPr>
         <w:rPr>
-          <w:rFonts w:asciiTheme="minorHAnsi" w:eastAsiaTheme="minorHAnsi" w:hAnsiTheme="minorHAnsi" w:cstheme="minorBidi"/>
           <w:b/>
           <w:bCs/>
-          <w:color w:val="auto"/>
-          <w:sz w:val="22"/>
-          <w:szCs w:val="22"/>
-          <w:lang w:eastAsia="en-US"/>
         </w:rPr>
       </w:sdtEndPr>
       <w:sdtContent>
@@ -4265,8 +4274,6 @@
               <w:fldChar w:fldCharType="end"/>
             </w:r>
           </w:hyperlink>
-          <w:bookmarkStart w:id="0" w:name="_GoBack"/>
-          <w:bookmarkEnd w:id="0"/>
         </w:p>
         <w:p>
           <w:pPr>
@@ -4581,13 +4588,112 @@
           <w:numId w:val="3"/>
         </w:numPr>
       </w:pPr>
-      <w:bookmarkStart w:id="1" w:name="_Toc438154143"/>
+      <w:bookmarkStart w:id="0" w:name="_Toc438154143"/>
       <w:r>
         <w:lastRenderedPageBreak/>
         <w:t>Fonctionnement global de l’application :</w:t>
       </w:r>
-      <w:bookmarkEnd w:id="1"/>
-    </w:p>
+      <w:bookmarkEnd w:id="0"/>
+    </w:p>
+    <w:p/>
+    <w:p>
+      <w:pPr>
+        <w:rPr>
+          <w:color w:val="FF0000"/>
+        </w:rPr>
+      </w:pPr>
+      <w:bookmarkStart w:id="1" w:name="_GoBack"/>
+      <w:r>
+        <w:rPr>
+          <w:color w:val="FF0000"/>
+        </w:rPr>
+        <w:t xml:space="preserve">/ ! \ </w:t>
+      </w:r>
+    </w:p>
+    <w:p>
+      <w:pPr>
+        <w:rPr>
+          <w:color w:val="FF0000"/>
+        </w:rPr>
+      </w:pPr>
+      <w:r>
+        <w:rPr>
+          <w:color w:val="FF0000"/>
+        </w:rPr>
+        <w:t>Il est nécessaire d’avoir :</w:t>
+      </w:r>
+    </w:p>
+    <w:p>
+      <w:pPr>
+        <w:rPr>
+          <w:color w:val="FF0000"/>
+        </w:rPr>
+      </w:pPr>
+      <w:r>
+        <w:rPr>
+          <w:color w:val="FF0000"/>
+        </w:rPr>
+        <w:tab/>
+        <w:t xml:space="preserve">Serveur </w:t>
+      </w:r>
+      <w:proofErr w:type="spellStart"/>
+      <w:r>
+        <w:rPr>
+          <w:color w:val="FF0000"/>
+        </w:rPr>
+        <w:t>Tomcat</w:t>
+      </w:r>
+      <w:proofErr w:type="spellEnd"/>
+      <w:r>
+        <w:rPr>
+          <w:color w:val="FF0000"/>
+        </w:rPr>
+        <w:t xml:space="preserve"> v8.0</w:t>
+      </w:r>
+    </w:p>
+    <w:p>
+      <w:pPr>
+        <w:rPr>
+          <w:color w:val="FF0000"/>
+        </w:rPr>
+      </w:pPr>
+      <w:r>
+        <w:rPr>
+          <w:color w:val="FF0000"/>
+        </w:rPr>
+        <w:tab/>
+        <w:t xml:space="preserve">Jre1.8.0_60 (ou autre version Jre1.8.X_XX attention il faut changer le </w:t>
+      </w:r>
+      <w:proofErr w:type="spellStart"/>
+      <w:r>
+        <w:rPr>
+          <w:color w:val="FF0000"/>
+        </w:rPr>
+        <w:t>jre</w:t>
+      </w:r>
+      <w:proofErr w:type="spellEnd"/>
+      <w:r>
+        <w:rPr>
+          <w:color w:val="FF0000"/>
+        </w:rPr>
+        <w:t xml:space="preserve"> dans le projet)</w:t>
+      </w:r>
+    </w:p>
+    <w:p>
+      <w:pPr>
+        <w:rPr>
+          <w:color w:val="FF0000"/>
+        </w:rPr>
+      </w:pPr>
+      <w:r>
+        <w:rPr>
+          <w:color w:val="FF0000"/>
+        </w:rPr>
+        <w:t xml:space="preserve">/ ! \ </w:t>
+      </w:r>
+    </w:p>
+    <w:bookmarkEnd w:id="1"/>
+    <w:p/>
     <w:p/>
     <w:p>
       <w:r>
@@ -4770,7 +4876,6 @@
           <w:noProof/>
           <w:lang w:eastAsia="fr-FR"/>
         </w:rPr>
-        <w:lastRenderedPageBreak/>
         <w:drawing>
           <wp:inline distT="0" distB="0" distL="0" distR="0" wp14:anchorId="7D21221B" wp14:editId="7995CBB8">
             <wp:extent cx="5760720" cy="1381125"/>
@@ -4918,7 +5023,6 @@
       </w:pPr>
       <w:bookmarkStart w:id="2" w:name="_Toc438154144"/>
       <w:r>
-        <w:lastRenderedPageBreak/>
         <w:t>Architecture du programme</w:t>
       </w:r>
       <w:bookmarkEnd w:id="2"/>
@@ -4988,6 +5092,7 @@
     </w:p>
     <w:p>
       <w:r>
+        <w:lastRenderedPageBreak/>
         <w:t>Le projet e</w:t>
       </w:r>
       <w:r>
@@ -5063,7 +5168,6 @@
       </w:r>
       <w:proofErr w:type="spellStart"/>
       <w:r>
-        <w:lastRenderedPageBreak/>
         <w:t>etc</w:t>
       </w:r>
       <w:proofErr w:type="spellEnd"/>
@@ -5275,6 +5379,7 @@
         <w:docPartUnique/>
       </w:docPartObj>
     </w:sdtPr>
+    <w:sdtEndPr/>
     <w:sdtContent>
       <w:p>
         <w:pPr>
@@ -5294,7 +5399,7 @@
           <w:rPr>
             <w:noProof/>
           </w:rPr>
-          <w:t>1</w:t>
+          <w:t>5</w:t>
         </w:r>
         <w:r>
           <w:fldChar w:fldCharType="end"/>
@@ -6749,7 +6854,7 @@
 </file>
 
 <file path=customXml/itemProps2.xml><?xml version="1.0" encoding="utf-8"?>
-<ds:datastoreItem xmlns:ds="http://schemas.openxmlformats.org/officeDocument/2006/customXml" ds:itemID="{5C5771CA-A98F-435F-95AF-AC2448C7B33F}">
+<ds:datastoreItem xmlns:ds="http://schemas.openxmlformats.org/officeDocument/2006/customXml" ds:itemID="{905DC2D8-AE5E-4FBD-A0E1-D477AC42BEAA}">
   <ds:schemaRefs>
     <ds:schemaRef ds:uri="http://schemas.openxmlformats.org/officeDocument/2006/bibliography"/>
   </ds:schemaRefs>

</xml_diff>